<commit_message>
Atualiza e corrige testes
</commit_message>
<xml_diff>
--- a/atividades.docx
+++ b/atividades.docx
@@ -853,6 +853,29 @@
         <w:tab/>
         <w:t>Encontrar o menor número em uma lista.</w:t>
       </w:r>
+      <w:r>
+        <w:rPr>
+          <w:sz w:val="24"/>
+          <w:szCs w:val="24"/>
+        </w:rPr>
+        <w:t xml:space="preserve"> (Caso a lista esteja vazia, o retorno esperado deve ser </w:t>
+      </w:r>
+      <w:proofErr w:type="spellStart"/>
+      <w:r>
+        <w:rPr>
+          <w:sz w:val="24"/>
+          <w:szCs w:val="24"/>
+        </w:rPr>
+        <w:t>undefined</w:t>
+      </w:r>
+      <w:proofErr w:type="spellEnd"/>
+      <w:r>
+        <w:rPr>
+          <w:sz w:val="24"/>
+          <w:szCs w:val="24"/>
+        </w:rPr>
+        <w:t>);</w:t>
+      </w:r>
     </w:p>
     <w:p>
       <w:pPr>
@@ -1111,6 +1134,31 @@
         </w:rPr>
         <w:t>.</w:t>
       </w:r>
+      <w:r>
+        <w:rPr>
+          <w:sz w:val="24"/>
+          <w:szCs w:val="24"/>
+        </w:rPr>
+        <w:t xml:space="preserve"> (Será passado uma lista de palavras, e como segundo parâmetro, uma </w:t>
+      </w:r>
+      <w:proofErr w:type="spellStart"/>
+      <w:r>
+        <w:rPr>
+          <w:sz w:val="24"/>
+          <w:szCs w:val="24"/>
+        </w:rPr>
+        <w:t>string</w:t>
+      </w:r>
+      <w:proofErr w:type="spellEnd"/>
+      <w:r>
+        <w:rPr>
+          <w:sz w:val="24"/>
+          <w:szCs w:val="24"/>
+        </w:rPr>
+        <w:t xml:space="preserve"> para realizar a verificação)</w:t>
+      </w:r>
+      <w:bookmarkStart w:id="0" w:name="_GoBack"/>
+      <w:bookmarkEnd w:id="0"/>
     </w:p>
     <w:p>
       <w:pPr>
@@ -1654,16 +1702,7 @@
           <w:szCs w:val="24"/>
         </w:rPr>
         <w:tab/>
-        <w:t>Calcular o máxi</w:t>
-      </w:r>
-      <w:bookmarkStart w:id="0" w:name="_GoBack"/>
-      <w:bookmarkEnd w:id="0"/>
-      <w:r>
-        <w:rPr>
-          <w:sz w:val="24"/>
-          <w:szCs w:val="24"/>
-        </w:rPr>
-        <w:t>mo divisor comum de uma lista de números.</w:t>
+        <w:t>Calcular o máximo divisor comum de uma lista de números.</w:t>
       </w:r>
     </w:p>
     <w:sectPr>
@@ -2462,7 +2501,7 @@
 </file>
 
 <file path=customXml/itemProps1.xml><?xml version="1.0" encoding="utf-8"?>
-<ds:datastoreItem xmlns:ds="http://schemas.openxmlformats.org/officeDocument/2006/customXml" ds:itemID="{4F00FCD7-CF3D-4091-AAB4-2582A56810DB}">
+<ds:datastoreItem xmlns:ds="http://schemas.openxmlformats.org/officeDocument/2006/customXml" ds:itemID="{4D36226E-30EB-4E52-BFEF-992F5A56C93A}">
   <ds:schemaRefs>
     <ds:schemaRef ds:uri="http://schemas.openxmlformats.org/officeDocument/2006/bibliography"/>
   </ds:schemaRefs>

</xml_diff>